<commit_message>
Adding latest build of docs to gh-pages
</commit_message>
<xml_diff>
--- a/dist/feature/Fleshen_out_CV_file-cv.docx
+++ b/dist/feature/Fleshen_out_CV_file-cv.docx
@@ -99,7 +99,11 @@
     </w:p>
     <w:p>
       <w:pPr>
-        <w:pStyle w:val="FirstParagraph"/>
+        <w:pStyle w:val="Compact"/>
+        <w:numPr>
+          <w:numId w:val="1001"/>
+          <w:ilvl w:val="0"/>
+        </w:numPr>
       </w:pPr>
       <w:hyperlink r:id="rId23">
         <w:r>
@@ -148,7 +152,11 @@
     </w:p>
     <w:p>
       <w:pPr>
-        <w:pStyle w:val="BodyText"/>
+        <w:pStyle w:val="Compact"/>
+        <w:numPr>
+          <w:numId w:val="1001"/>
+          <w:ilvl w:val="0"/>
+        </w:numPr>
       </w:pPr>
       <w:hyperlink r:id="rId25">
         <w:r>
@@ -197,7 +205,11 @@
     </w:p>
     <w:p>
       <w:pPr>
-        <w:pStyle w:val="BodyText"/>
+        <w:pStyle w:val="Compact"/>
+        <w:numPr>
+          <w:numId w:val="1001"/>
+          <w:ilvl w:val="0"/>
+        </w:numPr>
       </w:pPr>
       <w:hyperlink r:id="rId27">
         <w:r>
@@ -246,7 +258,11 @@
     </w:p>
     <w:p>
       <w:pPr>
-        <w:pStyle w:val="BodyText"/>
+        <w:pStyle w:val="Compact"/>
+        <w:numPr>
+          <w:numId w:val="1001"/>
+          <w:ilvl w:val="0"/>
+        </w:numPr>
       </w:pPr>
       <w:hyperlink r:id="rId29">
         <w:r>
@@ -295,7 +311,11 @@
     </w:p>
     <w:p>
       <w:pPr>
-        <w:pStyle w:val="BodyText"/>
+        <w:pStyle w:val="Compact"/>
+        <w:numPr>
+          <w:numId w:val="1001"/>
+          <w:ilvl w:val="0"/>
+        </w:numPr>
       </w:pPr>
       <w:hyperlink r:id="rId31">
         <w:r>
@@ -384,7 +404,7 @@
       <w:pPr>
         <w:pStyle w:val="Compact"/>
         <w:numPr>
-          <w:numId w:val="1001"/>
+          <w:numId w:val="1002"/>
           <w:ilvl w:val="0"/>
         </w:numPr>
       </w:pPr>
@@ -396,7 +416,7 @@
       <w:pPr>
         <w:pStyle w:val="Compact"/>
         <w:numPr>
-          <w:numId w:val="1001"/>
+          <w:numId w:val="1002"/>
           <w:ilvl w:val="0"/>
         </w:numPr>
       </w:pPr>
@@ -408,7 +428,7 @@
       <w:pPr>
         <w:pStyle w:val="Compact"/>
         <w:numPr>
-          <w:numId w:val="1001"/>
+          <w:numId w:val="1002"/>
           <w:ilvl w:val="0"/>
         </w:numPr>
       </w:pPr>
@@ -420,7 +440,7 @@
       <w:pPr>
         <w:pStyle w:val="Compact"/>
         <w:numPr>
-          <w:numId w:val="1001"/>
+          <w:numId w:val="1002"/>
           <w:ilvl w:val="0"/>
         </w:numPr>
       </w:pPr>
@@ -432,7 +452,7 @@
       <w:pPr>
         <w:pStyle w:val="Compact"/>
         <w:numPr>
-          <w:numId w:val="1001"/>
+          <w:numId w:val="1002"/>
           <w:ilvl w:val="0"/>
         </w:numPr>
       </w:pPr>
@@ -444,7 +464,7 @@
       <w:pPr>
         <w:pStyle w:val="Compact"/>
         <w:numPr>
-          <w:numId w:val="1001"/>
+          <w:numId w:val="1002"/>
           <w:ilvl w:val="0"/>
         </w:numPr>
       </w:pPr>
@@ -467,7 +487,7 @@
       <w:pPr>
         <w:pStyle w:val="Compact"/>
         <w:numPr>
-          <w:numId w:val="1002"/>
+          <w:numId w:val="1003"/>
           <w:ilvl w:val="0"/>
         </w:numPr>
       </w:pPr>
@@ -479,7 +499,7 @@
       <w:pPr>
         <w:pStyle w:val="Compact"/>
         <w:numPr>
-          <w:numId w:val="1002"/>
+          <w:numId w:val="1003"/>
           <w:ilvl w:val="0"/>
         </w:numPr>
       </w:pPr>
@@ -491,7 +511,7 @@
       <w:pPr>
         <w:pStyle w:val="Compact"/>
         <w:numPr>
-          <w:numId w:val="1002"/>
+          <w:numId w:val="1003"/>
           <w:ilvl w:val="0"/>
         </w:numPr>
       </w:pPr>
@@ -514,7 +534,7 @@
       <w:pPr>
         <w:pStyle w:val="Compact"/>
         <w:numPr>
-          <w:numId w:val="1003"/>
+          <w:numId w:val="1004"/>
           <w:ilvl w:val="0"/>
         </w:numPr>
       </w:pPr>
@@ -526,7 +546,7 @@
       <w:pPr>
         <w:pStyle w:val="Compact"/>
         <w:numPr>
-          <w:numId w:val="1003"/>
+          <w:numId w:val="1004"/>
           <w:ilvl w:val="0"/>
         </w:numPr>
       </w:pPr>
@@ -538,7 +558,7 @@
       <w:pPr>
         <w:pStyle w:val="Compact"/>
         <w:numPr>
-          <w:numId w:val="1003"/>
+          <w:numId w:val="1004"/>
           <w:ilvl w:val="0"/>
         </w:numPr>
       </w:pPr>
@@ -561,7 +581,7 @@
       <w:pPr>
         <w:pStyle w:val="Compact"/>
         <w:numPr>
-          <w:numId w:val="1004"/>
+          <w:numId w:val="1005"/>
           <w:ilvl w:val="0"/>
         </w:numPr>
       </w:pPr>
@@ -573,7 +593,7 @@
       <w:pPr>
         <w:pStyle w:val="Compact"/>
         <w:numPr>
-          <w:numId w:val="1004"/>
+          <w:numId w:val="1005"/>
           <w:ilvl w:val="0"/>
         </w:numPr>
       </w:pPr>
@@ -585,7 +605,7 @@
       <w:pPr>
         <w:pStyle w:val="Compact"/>
         <w:numPr>
-          <w:numId w:val="1004"/>
+          <w:numId w:val="1005"/>
           <w:ilvl w:val="0"/>
         </w:numPr>
       </w:pPr>
@@ -597,7 +617,7 @@
       <w:pPr>
         <w:pStyle w:val="Compact"/>
         <w:numPr>
-          <w:numId w:val="1004"/>
+          <w:numId w:val="1005"/>
           <w:ilvl w:val="0"/>
         </w:numPr>
       </w:pPr>
@@ -609,7 +629,7 @@
       <w:pPr>
         <w:pStyle w:val="Compact"/>
         <w:numPr>
-          <w:numId w:val="1004"/>
+          <w:numId w:val="1005"/>
           <w:ilvl w:val="0"/>
         </w:numPr>
       </w:pPr>
@@ -632,7 +652,7 @@
       <w:pPr>
         <w:pStyle w:val="Compact"/>
         <w:numPr>
-          <w:numId w:val="1005"/>
+          <w:numId w:val="1006"/>
           <w:ilvl w:val="0"/>
         </w:numPr>
       </w:pPr>
@@ -644,7 +664,7 @@
       <w:pPr>
         <w:pStyle w:val="Compact"/>
         <w:numPr>
-          <w:numId w:val="1005"/>
+          <w:numId w:val="1006"/>
           <w:ilvl w:val="0"/>
         </w:numPr>
       </w:pPr>
@@ -656,7 +676,7 @@
       <w:pPr>
         <w:pStyle w:val="Compact"/>
         <w:numPr>
-          <w:numId w:val="1005"/>
+          <w:numId w:val="1006"/>
           <w:ilvl w:val="0"/>
         </w:numPr>
       </w:pPr>
@@ -668,7 +688,7 @@
       <w:pPr>
         <w:pStyle w:val="Compact"/>
         <w:numPr>
-          <w:numId w:val="1005"/>
+          <w:numId w:val="1006"/>
           <w:ilvl w:val="0"/>
         </w:numPr>
       </w:pPr>
@@ -834,7 +854,7 @@
       <w:pPr>
         <w:pStyle w:val="Compact"/>
         <w:numPr>
-          <w:numId w:val="1006"/>
+          <w:numId w:val="1007"/>
           <w:ilvl w:val="0"/>
         </w:numPr>
       </w:pPr>
@@ -855,7 +875,7 @@
       <w:pPr>
         <w:pStyle w:val="Compact"/>
         <w:numPr>
-          <w:numId w:val="1006"/>
+          <w:numId w:val="1007"/>
           <w:ilvl w:val="0"/>
         </w:numPr>
       </w:pPr>
@@ -876,7 +896,7 @@
       <w:pPr>
         <w:pStyle w:val="Compact"/>
         <w:numPr>
-          <w:numId w:val="1006"/>
+          <w:numId w:val="1007"/>
           <w:ilvl w:val="0"/>
         </w:numPr>
       </w:pPr>
@@ -900,7 +920,7 @@
       <w:pPr>
         <w:pStyle w:val="Compact"/>
         <w:numPr>
-          <w:numId w:val="1006"/>
+          <w:numId w:val="1007"/>
           <w:ilvl w:val="0"/>
         </w:numPr>
       </w:pPr>
@@ -921,7 +941,7 @@
       <w:pPr>
         <w:pStyle w:val="Compact"/>
         <w:numPr>
-          <w:numId w:val="1006"/>
+          <w:numId w:val="1007"/>
           <w:ilvl w:val="0"/>
         </w:numPr>
       </w:pPr>
@@ -948,7 +968,7 @@
       <w:pPr>
         <w:pStyle w:val="Compact"/>
         <w:numPr>
-          <w:numId w:val="1006"/>
+          <w:numId w:val="1007"/>
           <w:ilvl w:val="0"/>
         </w:numPr>
       </w:pPr>
@@ -975,7 +995,7 @@
       <w:pPr>
         <w:pStyle w:val="Compact"/>
         <w:numPr>
-          <w:numId w:val="1006"/>
+          <w:numId w:val="1007"/>
           <w:ilvl w:val="0"/>
         </w:numPr>
       </w:pPr>
@@ -987,7 +1007,7 @@
       <w:pPr>
         <w:pStyle w:val="Compact"/>
         <w:numPr>
-          <w:numId w:val="1006"/>
+          <w:numId w:val="1007"/>
           <w:ilvl w:val="0"/>
         </w:numPr>
       </w:pPr>
@@ -1005,7 +1025,7 @@
       <w:pPr>
         <w:pStyle w:val="Compact"/>
         <w:numPr>
-          <w:numId w:val="1006"/>
+          <w:numId w:val="1007"/>
           <w:ilvl w:val="0"/>
         </w:numPr>
       </w:pPr>
@@ -1176,7 +1196,7 @@
       <w:pPr>
         <w:pStyle w:val="Compact"/>
         <w:numPr>
-          <w:numId w:val="1007"/>
+          <w:numId w:val="1008"/>
           <w:ilvl w:val="0"/>
         </w:numPr>
       </w:pPr>
@@ -1212,7 +1232,7 @@
       <w:pPr>
         <w:pStyle w:val="Compact"/>
         <w:numPr>
-          <w:numId w:val="1007"/>
+          <w:numId w:val="1008"/>
           <w:ilvl w:val="0"/>
         </w:numPr>
       </w:pPr>
@@ -1224,7 +1244,7 @@
       <w:pPr>
         <w:pStyle w:val="Compact"/>
         <w:numPr>
-          <w:numId w:val="1007"/>
+          <w:numId w:val="1008"/>
           <w:ilvl w:val="0"/>
         </w:numPr>
       </w:pPr>
@@ -1236,7 +1256,7 @@
       <w:pPr>
         <w:pStyle w:val="Compact"/>
         <w:numPr>
-          <w:numId w:val="1007"/>
+          <w:numId w:val="1008"/>
           <w:ilvl w:val="0"/>
         </w:numPr>
       </w:pPr>
@@ -1374,7 +1394,7 @@
       <w:pPr>
         <w:pStyle w:val="Compact"/>
         <w:numPr>
-          <w:numId w:val="1008"/>
+          <w:numId w:val="1009"/>
           <w:ilvl w:val="0"/>
         </w:numPr>
       </w:pPr>
@@ -1401,7 +1421,7 @@
       <w:pPr>
         <w:pStyle w:val="Compact"/>
         <w:numPr>
-          <w:numId w:val="1008"/>
+          <w:numId w:val="1009"/>
           <w:ilvl w:val="0"/>
         </w:numPr>
       </w:pPr>
@@ -1422,7 +1442,7 @@
       <w:pPr>
         <w:pStyle w:val="Compact"/>
         <w:numPr>
-          <w:numId w:val="1008"/>
+          <w:numId w:val="1009"/>
           <w:ilvl w:val="0"/>
         </w:numPr>
       </w:pPr>
@@ -1572,7 +1592,7 @@
       <w:pPr>
         <w:pStyle w:val="Compact"/>
         <w:numPr>
-          <w:numId w:val="1009"/>
+          <w:numId w:val="1010"/>
           <w:ilvl w:val="0"/>
         </w:numPr>
       </w:pPr>
@@ -1590,7 +1610,7 @@
       <w:pPr>
         <w:pStyle w:val="Compact"/>
         <w:numPr>
-          <w:numId w:val="1009"/>
+          <w:numId w:val="1010"/>
           <w:ilvl w:val="0"/>
         </w:numPr>
       </w:pPr>
@@ -1608,7 +1628,7 @@
       <w:pPr>
         <w:pStyle w:val="Compact"/>
         <w:numPr>
-          <w:numId w:val="1009"/>
+          <w:numId w:val="1010"/>
           <w:ilvl w:val="0"/>
         </w:numPr>
       </w:pPr>
@@ -1794,7 +1814,7 @@
       <w:pPr>
         <w:pStyle w:val="Compact"/>
         <w:numPr>
-          <w:numId w:val="1010"/>
+          <w:numId w:val="1011"/>
           <w:ilvl w:val="0"/>
         </w:numPr>
       </w:pPr>
@@ -1806,7 +1826,7 @@
       <w:pPr>
         <w:pStyle w:val="Compact"/>
         <w:numPr>
-          <w:numId w:val="1010"/>
+          <w:numId w:val="1011"/>
           <w:ilvl w:val="0"/>
         </w:numPr>
       </w:pPr>
@@ -1818,7 +1838,7 @@
       <w:pPr>
         <w:pStyle w:val="Compact"/>
         <w:numPr>
-          <w:numId w:val="1010"/>
+          <w:numId w:val="1011"/>
           <w:ilvl w:val="0"/>
         </w:numPr>
       </w:pPr>
@@ -1838,7 +1858,7 @@
       <w:pPr>
         <w:pStyle w:val="Compact"/>
         <w:numPr>
-          <w:numId w:val="1011"/>
+          <w:numId w:val="1012"/>
           <w:ilvl w:val="0"/>
         </w:numPr>
       </w:pPr>
@@ -1850,7 +1870,7 @@
       <w:pPr>
         <w:pStyle w:val="Compact"/>
         <w:numPr>
-          <w:numId w:val="1011"/>
+          <w:numId w:val="1012"/>
           <w:ilvl w:val="0"/>
         </w:numPr>
       </w:pPr>
@@ -1865,7 +1885,7 @@
       <w:pPr>
         <w:pStyle w:val="Compact"/>
         <w:numPr>
-          <w:numId w:val="1011"/>
+          <w:numId w:val="1012"/>
           <w:ilvl w:val="0"/>
         </w:numPr>
       </w:pPr>
@@ -1885,7 +1905,7 @@
       <w:pPr>
         <w:pStyle w:val="Compact"/>
         <w:numPr>
-          <w:numId w:val="1012"/>
+          <w:numId w:val="1013"/>
           <w:ilvl w:val="0"/>
         </w:numPr>
       </w:pPr>
@@ -1906,7 +1926,7 @@
       <w:pPr>
         <w:pStyle w:val="Compact"/>
         <w:numPr>
-          <w:numId w:val="1012"/>
+          <w:numId w:val="1013"/>
           <w:ilvl w:val="0"/>
         </w:numPr>
       </w:pPr>
@@ -1927,7 +1947,7 @@
       <w:pPr>
         <w:pStyle w:val="Compact"/>
         <w:numPr>
-          <w:numId w:val="1012"/>
+          <w:numId w:val="1013"/>
           <w:ilvl w:val="0"/>
         </w:numPr>
       </w:pPr>
@@ -2002,7 +2022,7 @@
       <w:pPr>
         <w:pStyle w:val="Compact"/>
         <w:numPr>
-          <w:numId w:val="1013"/>
+          <w:numId w:val="1014"/>
           <w:ilvl w:val="0"/>
         </w:numPr>
       </w:pPr>
@@ -2035,7 +2055,7 @@
       <w:pPr>
         <w:pStyle w:val="Compact"/>
         <w:numPr>
-          <w:numId w:val="1013"/>
+          <w:numId w:val="1014"/>
           <w:ilvl w:val="0"/>
         </w:numPr>
       </w:pPr>
@@ -2087,7 +2107,7 @@
       <w:pPr>
         <w:pStyle w:val="Compact"/>
         <w:numPr>
-          <w:numId w:val="1014"/>
+          <w:numId w:val="1015"/>
           <w:ilvl w:val="0"/>
         </w:numPr>
       </w:pPr>
@@ -2111,7 +2131,7 @@
       <w:pPr>
         <w:pStyle w:val="Compact"/>
         <w:numPr>
-          <w:numId w:val="1014"/>
+          <w:numId w:val="1015"/>
           <w:ilvl w:val="0"/>
         </w:numPr>
       </w:pPr>
@@ -2163,7 +2183,7 @@
       <w:pPr>
         <w:pStyle w:val="Compact"/>
         <w:numPr>
-          <w:numId w:val="1015"/>
+          <w:numId w:val="1016"/>
           <w:ilvl w:val="0"/>
         </w:numPr>
       </w:pPr>
@@ -2209,7 +2229,7 @@
       <w:pPr>
         <w:pStyle w:val="Compact"/>
         <w:numPr>
-          <w:numId w:val="1016"/>
+          <w:numId w:val="1017"/>
           <w:ilvl w:val="0"/>
         </w:numPr>
       </w:pPr>
@@ -2233,7 +2253,7 @@
       <w:pPr>
         <w:pStyle w:val="Compact"/>
         <w:numPr>
-          <w:numId w:val="1016"/>
+          <w:numId w:val="1017"/>
           <w:ilvl w:val="0"/>
         </w:numPr>
       </w:pPr>
@@ -2297,7 +2317,7 @@
       <w:pPr>
         <w:pStyle w:val="Compact"/>
         <w:numPr>
-          <w:numId w:val="1017"/>
+          <w:numId w:val="1018"/>
           <w:ilvl w:val="0"/>
         </w:numPr>
       </w:pPr>
@@ -2325,7 +2345,7 @@
       <w:pPr>
         <w:pStyle w:val="Compact"/>
         <w:numPr>
-          <w:numId w:val="1018"/>
+          <w:numId w:val="1019"/>
           <w:ilvl w:val="0"/>
         </w:numPr>
       </w:pPr>
@@ -2364,7 +2384,7 @@
       <w:pPr>
         <w:pStyle w:val="Compact"/>
         <w:numPr>
-          <w:numId w:val="1019"/>
+          <w:numId w:val="1020"/>
           <w:ilvl w:val="0"/>
         </w:numPr>
       </w:pPr>
@@ -2376,7 +2396,7 @@
       <w:pPr>
         <w:pStyle w:val="Compact"/>
         <w:numPr>
-          <w:numId w:val="1019"/>
+          <w:numId w:val="1020"/>
           <w:ilvl w:val="0"/>
         </w:numPr>
       </w:pPr>
@@ -2388,7 +2408,7 @@
       <w:pPr>
         <w:pStyle w:val="Compact"/>
         <w:numPr>
-          <w:numId w:val="1019"/>
+          <w:numId w:val="1020"/>
           <w:ilvl w:val="0"/>
         </w:numPr>
       </w:pPr>
@@ -2427,7 +2447,7 @@
       <w:pPr>
         <w:pStyle w:val="Compact"/>
         <w:numPr>
-          <w:numId w:val="1020"/>
+          <w:numId w:val="1021"/>
           <w:ilvl w:val="0"/>
         </w:numPr>
       </w:pPr>
@@ -2439,7 +2459,7 @@
       <w:pPr>
         <w:pStyle w:val="Compact"/>
         <w:numPr>
-          <w:numId w:val="1020"/>
+          <w:numId w:val="1021"/>
           <w:ilvl w:val="0"/>
         </w:numPr>
       </w:pPr>
@@ -2456,7 +2476,7 @@
       <w:pPr>
         <w:pStyle w:val="Compact"/>
         <w:numPr>
-          <w:numId w:val="1020"/>
+          <w:numId w:val="1021"/>
           <w:ilvl w:val="0"/>
         </w:numPr>
       </w:pPr>
@@ -2468,7 +2488,7 @@
       <w:pPr>
         <w:pStyle w:val="Compact"/>
         <w:numPr>
-          <w:numId w:val="1020"/>
+          <w:numId w:val="1021"/>
           <w:ilvl w:val="0"/>
         </w:numPr>
       </w:pPr>
@@ -2485,7 +2505,7 @@
       <w:pPr>
         <w:pStyle w:val="Compact"/>
         <w:numPr>
-          <w:numId w:val="1020"/>
+          <w:numId w:val="1021"/>
           <w:ilvl w:val="0"/>
         </w:numPr>
       </w:pPr>
@@ -2903,6 +2923,9 @@
     <w:abstractNumId w:val="991"/>
   </w:num>
   <w:num w:numId="1020">
+    <w:abstractNumId w:val="991"/>
+  </w:num>
+  <w:num w:numId="1021">
     <w:abstractNumId w:val="991"/>
   </w:num>
 </w:numbering>

</xml_diff>